<commit_message>
Update note weith web API rest
</commit_message>
<xml_diff>
--- a/Notes/Notes3_Identity And WebAPI-Rest.docx
+++ b/Notes/Notes3_Identity And WebAPI-Rest.docx
@@ -1502,7 +1502,7 @@
           <w:lang w:eastAsia="en-IN"/>
         </w:rPr>
         <w:drawing>
-          <wp:inline distT="0" distB="0" distL="0" distR="0" wp14:anchorId="1224982F" wp14:editId="03637EEA">
+          <wp:inline distT="0" distB="0" distL="0" distR="0" wp14:anchorId="1224982F" wp14:editId="41422A79">
             <wp:extent cx="2838450" cy="1312933"/>
             <wp:effectExtent l="0" t="0" r="0" b="1905"/>
             <wp:docPr id="1280970218" name="Picture 19"/>
@@ -3737,10 +3737,7 @@
       <w:proofErr w:type="spellEnd"/>
       <w:proofErr w:type="gramEnd"/>
       <w:r>
-        <w:t>.</w:t>
-      </w:r>
-      <w:r>
-        <w:t xml:space="preserve"> (Controller has access to </w:t>
+        <w:t xml:space="preserve">. (Controller has access to </w:t>
       </w:r>
       <w:proofErr w:type="gramStart"/>
       <w:r>
@@ -4673,7 +4670,7 @@
           <w14:ligatures w14:val="none"/>
         </w:rPr>
         <w:drawing>
-          <wp:inline distT="0" distB="0" distL="0" distR="0" wp14:anchorId="18B3AA2C" wp14:editId="502C739E">
+          <wp:inline distT="0" distB="0" distL="0" distR="0" wp14:anchorId="18B3AA2C" wp14:editId="7A7A4F53">
             <wp:extent cx="5731510" cy="2557145"/>
             <wp:effectExtent l="0" t="0" r="2540" b="0"/>
             <wp:docPr id="179745339" name="Picture 26"/>
@@ -4821,6 +4818,605 @@
                     <a:xfrm>
                       <a:off x="0" y="0"/>
                       <a:ext cx="5731510" cy="3199765"/>
+                    </a:xfrm>
+                    <a:prstGeom prst="rect">
+                      <a:avLst/>
+                    </a:prstGeom>
+                    <a:noFill/>
+                    <a:ln>
+                      <a:noFill/>
+                    </a:ln>
+                  </pic:spPr>
+                </pic:pic>
+              </a:graphicData>
+            </a:graphic>
+          </wp:inline>
+        </w:drawing>
+      </w:r>
+    </w:p>
+    <w:p>
+      <w:pPr>
+        <w:spacing w:before="100" w:beforeAutospacing="1" w:after="100" w:afterAutospacing="1" w:line="240" w:lineRule="auto"/>
+        <w:outlineLvl w:val="3"/>
+        <w:rPr>
+          <w:rFonts w:ascii="Times New Roman" w:eastAsia="Times New Roman" w:hAnsi="Times New Roman" w:cs="Times New Roman"/>
+          <w:kern w:val="0"/>
+          <w:sz w:val="24"/>
+          <w:szCs w:val="24"/>
+          <w:lang w:eastAsia="en-IN"/>
+          <w14:ligatures w14:val="none"/>
+        </w:rPr>
+      </w:pPr>
+      <w:r>
+        <w:rPr>
+          <w:rFonts w:ascii="Times New Roman" w:eastAsia="Times New Roman" w:hAnsi="Times New Roman" w:cs="Times New Roman"/>
+          <w:kern w:val="0"/>
+          <w:sz w:val="24"/>
+          <w:szCs w:val="24"/>
+          <w:lang w:eastAsia="en-IN"/>
+          <w14:ligatures w14:val="none"/>
+        </w:rPr>
+        <w:t>Introduction to Swagger</w:t>
+      </w:r>
+    </w:p>
+    <w:p>
+      <w:pPr>
+        <w:spacing w:before="100" w:beforeAutospacing="1" w:after="100" w:afterAutospacing="1" w:line="240" w:lineRule="auto"/>
+        <w:rPr>
+          <w:rFonts w:ascii="Times New Roman" w:eastAsia="Times New Roman" w:hAnsi="Times New Roman" w:cs="Times New Roman"/>
+          <w:kern w:val="0"/>
+          <w:sz w:val="24"/>
+          <w:szCs w:val="24"/>
+          <w:lang w:eastAsia="en-IN"/>
+          <w14:ligatures w14:val="none"/>
+        </w:rPr>
+      </w:pPr>
+      <w:r>
+        <w:rPr>
+          <w:rFonts w:ascii="Times New Roman" w:eastAsia="Times New Roman" w:hAnsi="Times New Roman" w:cs="Times New Roman"/>
+          <w:kern w:val="0"/>
+          <w:sz w:val="24"/>
+          <w:szCs w:val="24"/>
+          <w:lang w:eastAsia="en-IN"/>
+          <w14:ligatures w14:val="none"/>
+        </w:rPr>
+        <w:t>Swagger is a set of open-source tools that help developers to generate interactive UI to document, test RESTful services.</w:t>
+      </w:r>
+    </w:p>
+    <w:p>
+      <w:pPr>
+        <w:spacing w:before="100" w:beforeAutospacing="1" w:after="100" w:afterAutospacing="1" w:line="240" w:lineRule="auto"/>
+        <w:rPr>
+          <w:rFonts w:ascii="Times New Roman" w:eastAsia="Times New Roman" w:hAnsi="Times New Roman" w:cs="Times New Roman"/>
+          <w:kern w:val="0"/>
+          <w:sz w:val="24"/>
+          <w:szCs w:val="24"/>
+          <w:lang w:eastAsia="en-IN"/>
+          <w14:ligatures w14:val="none"/>
+        </w:rPr>
+      </w:pPr>
+      <w:r>
+        <w:rPr>
+          <w:rFonts w:ascii="Times New Roman" w:eastAsia="Times New Roman" w:hAnsi="Times New Roman" w:cs="Times New Roman"/>
+          <w:kern w:val="0"/>
+          <w:sz w:val="24"/>
+          <w:szCs w:val="24"/>
+          <w:lang w:eastAsia="en-IN"/>
+          <w14:ligatures w14:val="none"/>
+        </w:rPr>
+        <w:lastRenderedPageBreak/>
+        <w:t>Swagger is a set of tools to implement Open API.</w:t>
+      </w:r>
+    </w:p>
+    <w:p>
+      <w:pPr>
+        <w:spacing w:beforeAutospacing="1" w:after="0" w:afterAutospacing="1" w:line="240" w:lineRule="auto"/>
+        <w:rPr>
+          <w:rFonts w:ascii="Times New Roman" w:eastAsia="Times New Roman" w:hAnsi="Times New Roman" w:cs="Times New Roman"/>
+          <w:kern w:val="0"/>
+          <w:sz w:val="24"/>
+          <w:szCs w:val="24"/>
+          <w:lang w:eastAsia="en-IN"/>
+          <w14:ligatures w14:val="none"/>
+        </w:rPr>
+      </w:pPr>
+    </w:p>
+    <w:p>
+      <w:pPr>
+        <w:spacing w:beforeAutospacing="1" w:after="0" w:afterAutospacing="1" w:line="240" w:lineRule="auto"/>
+        <w:rPr>
+          <w:rFonts w:ascii="Times New Roman" w:eastAsia="Times New Roman" w:hAnsi="Times New Roman" w:cs="Times New Roman"/>
+          <w:kern w:val="0"/>
+          <w:sz w:val="24"/>
+          <w:szCs w:val="24"/>
+          <w:lang w:eastAsia="en-IN"/>
+          <w14:ligatures w14:val="none"/>
+        </w:rPr>
+      </w:pPr>
+      <w:r>
+        <w:rPr>
+          <w:rFonts w:ascii="Times New Roman" w:eastAsia="Times New Roman" w:hAnsi="Times New Roman" w:cs="Times New Roman"/>
+          <w:b/>
+          <w:bCs/>
+          <w:kern w:val="0"/>
+          <w:sz w:val="24"/>
+          <w:szCs w:val="24"/>
+          <w:lang w:eastAsia="en-IN"/>
+          <w14:ligatures w14:val="none"/>
+        </w:rPr>
+        <w:t xml:space="preserve">1. </w:t>
+      </w:r>
+      <w:proofErr w:type="spellStart"/>
+      <w:r>
+        <w:rPr>
+          <w:rFonts w:ascii="Times New Roman" w:eastAsia="Times New Roman" w:hAnsi="Times New Roman" w:cs="Times New Roman"/>
+          <w:b/>
+          <w:bCs/>
+          <w:kern w:val="0"/>
+          <w:sz w:val="24"/>
+          <w:szCs w:val="24"/>
+          <w:lang w:eastAsia="en-IN"/>
+          <w14:ligatures w14:val="none"/>
+        </w:rPr>
+        <w:t>Swasbuckle.AspNetCore</w:t>
+      </w:r>
+      <w:proofErr w:type="spellEnd"/>
+    </w:p>
+    <w:p>
+      <w:pPr>
+        <w:spacing w:before="100" w:beforeAutospacing="1" w:after="100" w:afterAutospacing="1" w:line="240" w:lineRule="auto"/>
+        <w:rPr>
+          <w:rFonts w:ascii="Times New Roman" w:eastAsia="Times New Roman" w:hAnsi="Times New Roman" w:cs="Times New Roman"/>
+          <w:kern w:val="0"/>
+          <w:sz w:val="24"/>
+          <w:szCs w:val="24"/>
+          <w:lang w:eastAsia="en-IN"/>
+          <w14:ligatures w14:val="none"/>
+        </w:rPr>
+      </w:pPr>
+      <w:r>
+        <w:rPr>
+          <w:rFonts w:ascii="Times New Roman" w:eastAsia="Times New Roman" w:hAnsi="Times New Roman" w:cs="Times New Roman"/>
+          <w:kern w:val="0"/>
+          <w:sz w:val="24"/>
+          <w:szCs w:val="24"/>
+          <w:lang w:eastAsia="en-IN"/>
+          <w14:ligatures w14:val="none"/>
+        </w:rPr>
+        <w:t>Framework that makes it easy to use swagger in asp.net core.</w:t>
+      </w:r>
+    </w:p>
+    <w:p>
+      <w:pPr>
+        <w:spacing w:beforeAutospacing="1" w:after="0" w:afterAutospacing="1" w:line="240" w:lineRule="auto"/>
+        <w:rPr>
+          <w:rFonts w:ascii="Times New Roman" w:eastAsia="Times New Roman" w:hAnsi="Times New Roman" w:cs="Times New Roman"/>
+          <w:kern w:val="0"/>
+          <w:sz w:val="24"/>
+          <w:szCs w:val="24"/>
+          <w:lang w:eastAsia="en-IN"/>
+          <w14:ligatures w14:val="none"/>
+        </w:rPr>
+      </w:pPr>
+    </w:p>
+    <w:p>
+      <w:pPr>
+        <w:spacing w:beforeAutospacing="1" w:after="0" w:afterAutospacing="1" w:line="240" w:lineRule="auto"/>
+        <w:rPr>
+          <w:rFonts w:ascii="Times New Roman" w:eastAsia="Times New Roman" w:hAnsi="Times New Roman" w:cs="Times New Roman"/>
+          <w:kern w:val="0"/>
+          <w:sz w:val="24"/>
+          <w:szCs w:val="24"/>
+          <w:lang w:eastAsia="en-IN"/>
+          <w14:ligatures w14:val="none"/>
+        </w:rPr>
+      </w:pPr>
+      <w:r>
+        <w:rPr>
+          <w:rFonts w:ascii="Times New Roman" w:eastAsia="Times New Roman" w:hAnsi="Times New Roman" w:cs="Times New Roman"/>
+          <w:b/>
+          <w:bCs/>
+          <w:kern w:val="0"/>
+          <w:sz w:val="24"/>
+          <w:szCs w:val="24"/>
+          <w:lang w:eastAsia="en-IN"/>
+          <w14:ligatures w14:val="none"/>
+        </w:rPr>
+        <w:t>2. Swagger</w:t>
+      </w:r>
+    </w:p>
+    <w:p>
+      <w:pPr>
+        <w:spacing w:before="100" w:beforeAutospacing="1" w:after="100" w:afterAutospacing="1" w:line="240" w:lineRule="auto"/>
+        <w:rPr>
+          <w:rFonts w:ascii="Times New Roman" w:eastAsia="Times New Roman" w:hAnsi="Times New Roman" w:cs="Times New Roman"/>
+          <w:kern w:val="0"/>
+          <w:sz w:val="24"/>
+          <w:szCs w:val="24"/>
+          <w:lang w:eastAsia="en-IN"/>
+          <w14:ligatures w14:val="none"/>
+        </w:rPr>
+      </w:pPr>
+      <w:r>
+        <w:rPr>
+          <w:rFonts w:ascii="Times New Roman" w:eastAsia="Times New Roman" w:hAnsi="Times New Roman" w:cs="Times New Roman"/>
+          <w:kern w:val="0"/>
+          <w:sz w:val="24"/>
+          <w:szCs w:val="24"/>
+          <w:lang w:eastAsia="en-IN"/>
+          <w14:ligatures w14:val="none"/>
+        </w:rPr>
+        <w:t>Set of tools to generate UI to document &amp; test RESTful services.</w:t>
+      </w:r>
+    </w:p>
+    <w:p>
+      <w:pPr>
+        <w:spacing w:beforeAutospacing="1" w:after="0" w:afterAutospacing="1" w:line="240" w:lineRule="auto"/>
+        <w:rPr>
+          <w:rFonts w:ascii="Times New Roman" w:eastAsia="Times New Roman" w:hAnsi="Times New Roman" w:cs="Times New Roman"/>
+          <w:kern w:val="0"/>
+          <w:sz w:val="24"/>
+          <w:szCs w:val="24"/>
+          <w:lang w:eastAsia="en-IN"/>
+          <w14:ligatures w14:val="none"/>
+        </w:rPr>
+      </w:pPr>
+    </w:p>
+    <w:p>
+      <w:pPr>
+        <w:spacing w:beforeAutospacing="1" w:after="0" w:afterAutospacing="1" w:line="240" w:lineRule="auto"/>
+        <w:rPr>
+          <w:rFonts w:ascii="Times New Roman" w:eastAsia="Times New Roman" w:hAnsi="Times New Roman" w:cs="Times New Roman"/>
+          <w:kern w:val="0"/>
+          <w:sz w:val="24"/>
+          <w:szCs w:val="24"/>
+          <w:lang w:eastAsia="en-IN"/>
+          <w14:ligatures w14:val="none"/>
+        </w:rPr>
+      </w:pPr>
+      <w:r>
+        <w:rPr>
+          <w:rFonts w:ascii="Times New Roman" w:eastAsia="Times New Roman" w:hAnsi="Times New Roman" w:cs="Times New Roman"/>
+          <w:b/>
+          <w:bCs/>
+          <w:kern w:val="0"/>
+          <w:sz w:val="24"/>
+          <w:szCs w:val="24"/>
+          <w:lang w:eastAsia="en-IN"/>
+          <w14:ligatures w14:val="none"/>
+        </w:rPr>
+        <w:t>3. Open API</w:t>
+      </w:r>
+    </w:p>
+    <w:p>
+      <w:pPr>
+        <w:spacing w:before="100" w:beforeAutospacing="1" w:after="100" w:afterAutospacing="1" w:line="240" w:lineRule="auto"/>
+        <w:rPr>
+          <w:rFonts w:ascii="Times New Roman" w:eastAsia="Times New Roman" w:hAnsi="Times New Roman" w:cs="Times New Roman"/>
+          <w:kern w:val="0"/>
+          <w:sz w:val="24"/>
+          <w:szCs w:val="24"/>
+          <w:lang w:eastAsia="en-IN"/>
+          <w14:ligatures w14:val="none"/>
+        </w:rPr>
+      </w:pPr>
+      <w:r>
+        <w:rPr>
+          <w:rFonts w:ascii="Times New Roman" w:eastAsia="Times New Roman" w:hAnsi="Times New Roman" w:cs="Times New Roman"/>
+          <w:kern w:val="0"/>
+          <w:sz w:val="24"/>
+          <w:szCs w:val="24"/>
+          <w:lang w:eastAsia="en-IN"/>
+          <w14:ligatures w14:val="none"/>
+        </w:rPr>
+        <w:t>Specification that defines how to write API specifications in JSON).</w:t>
+      </w:r>
+    </w:p>
+    <w:p>
+      <w:pPr>
+        <w:spacing w:beforeAutospacing="1" w:after="0" w:afterAutospacing="1" w:line="240" w:lineRule="auto"/>
+        <w:rPr>
+          <w:rFonts w:ascii="Times New Roman" w:eastAsia="Times New Roman" w:hAnsi="Times New Roman" w:cs="Times New Roman"/>
+          <w:kern w:val="0"/>
+          <w:sz w:val="24"/>
+          <w:szCs w:val="24"/>
+          <w:lang w:eastAsia="en-IN"/>
+          <w14:ligatures w14:val="none"/>
+        </w:rPr>
+      </w:pPr>
+    </w:p>
+    <w:p>
+      <w:pPr>
+        <w:spacing w:beforeAutospacing="1" w:after="0" w:afterAutospacing="1" w:line="240" w:lineRule="auto"/>
+        <w:rPr>
+          <w:rFonts w:ascii="Times New Roman" w:eastAsia="Times New Roman" w:hAnsi="Times New Roman" w:cs="Times New Roman"/>
+          <w:kern w:val="0"/>
+          <w:sz w:val="24"/>
+          <w:szCs w:val="24"/>
+          <w:lang w:eastAsia="en-IN"/>
+          <w14:ligatures w14:val="none"/>
+        </w:rPr>
+      </w:pPr>
+    </w:p>
+    <w:p>
+      <w:pPr>
+        <w:spacing w:before="100" w:beforeAutospacing="1" w:after="100" w:afterAutospacing="1" w:line="240" w:lineRule="auto"/>
+        <w:outlineLvl w:val="3"/>
+        <w:rPr>
+          <w:rFonts w:ascii="Times New Roman" w:eastAsia="Times New Roman" w:hAnsi="Times New Roman" w:cs="Times New Roman"/>
+          <w:kern w:val="0"/>
+          <w:sz w:val="24"/>
+          <w:szCs w:val="24"/>
+          <w:lang w:eastAsia="en-IN"/>
+          <w14:ligatures w14:val="none"/>
+        </w:rPr>
+      </w:pPr>
+      <w:r>
+        <w:rPr>
+          <w:rFonts w:ascii="Times New Roman" w:eastAsia="Times New Roman" w:hAnsi="Times New Roman" w:cs="Times New Roman"/>
+          <w:kern w:val="0"/>
+          <w:sz w:val="24"/>
+          <w:szCs w:val="24"/>
+          <w:lang w:eastAsia="en-IN"/>
+          <w14:ligatures w14:val="none"/>
+        </w:rPr>
+        <w:t>API Versions</w:t>
+      </w:r>
+    </w:p>
+    <w:p>
+      <w:pPr>
+        <w:spacing w:before="100" w:beforeAutospacing="1" w:after="100" w:afterAutospacing="1" w:line="240" w:lineRule="auto"/>
+        <w:rPr>
+          <w:rFonts w:ascii="Times New Roman" w:eastAsia="Times New Roman" w:hAnsi="Times New Roman" w:cs="Times New Roman"/>
+          <w:kern w:val="0"/>
+          <w:sz w:val="24"/>
+          <w:szCs w:val="24"/>
+          <w:lang w:eastAsia="en-IN"/>
+          <w14:ligatures w14:val="none"/>
+        </w:rPr>
+      </w:pPr>
+      <w:r>
+        <w:rPr>
+          <w:rFonts w:ascii="Times New Roman" w:eastAsia="Times New Roman" w:hAnsi="Times New Roman" w:cs="Times New Roman"/>
+          <w:kern w:val="0"/>
+          <w:sz w:val="24"/>
+          <w:szCs w:val="24"/>
+          <w:lang w:eastAsia="en-IN"/>
+          <w14:ligatures w14:val="none"/>
+        </w:rPr>
+        <w:t>API Versioning is the practice of transparently managing changes to your API, where the client requests a specific version of API; and the server executes the same version of the API code.</w:t>
+      </w:r>
+    </w:p>
+    <w:p>
+      <w:pPr>
+        <w:spacing w:beforeAutospacing="1" w:after="0" w:afterAutospacing="1" w:line="240" w:lineRule="auto"/>
+        <w:rPr>
+          <w:rFonts w:ascii="Times New Roman" w:eastAsia="Times New Roman" w:hAnsi="Times New Roman" w:cs="Times New Roman"/>
+          <w:kern w:val="0"/>
+          <w:sz w:val="24"/>
+          <w:szCs w:val="24"/>
+          <w:lang w:eastAsia="en-IN"/>
+          <w14:ligatures w14:val="none"/>
+        </w:rPr>
+      </w:pPr>
+    </w:p>
+    <w:p>
+      <w:pPr>
+        <w:spacing w:after="0" w:line="240" w:lineRule="auto"/>
+        <w:rPr>
+          <w:rFonts w:ascii="Times New Roman" w:eastAsia="Times New Roman" w:hAnsi="Times New Roman" w:cs="Times New Roman"/>
+          <w:kern w:val="0"/>
+          <w:sz w:val="24"/>
+          <w:szCs w:val="24"/>
+          <w:lang w:eastAsia="en-IN"/>
+          <w14:ligatures w14:val="none"/>
+        </w:rPr>
+      </w:pPr>
+      <w:r>
+        <w:rPr>
+          <w:rFonts w:ascii="Times New Roman" w:eastAsia="Times New Roman" w:hAnsi="Times New Roman" w:cs="Times New Roman"/>
+          <w:noProof/>
+          <w:kern w:val="0"/>
+          <w:sz w:val="24"/>
+          <w:szCs w:val="24"/>
+          <w:lang w:eastAsia="en-IN"/>
+          <w14:ligatures w14:val="none"/>
+        </w:rPr>
+        <w:drawing>
+          <wp:inline distT="0" distB="0" distL="0" distR="0" wp14:anchorId="3183F202" wp14:editId="44B59B0E">
+            <wp:extent cx="5731510" cy="1818005"/>
+            <wp:effectExtent l="0" t="0" r="2540" b="0"/>
+            <wp:docPr id="1338811027" name="Picture 2"/>
+            <wp:cNvGraphicFramePr>
+              <a:graphicFrameLocks xmlns:a="http://schemas.openxmlformats.org/drawingml/2006/main" noChangeAspect="1"/>
+            </wp:cNvGraphicFramePr>
+            <a:graphic xmlns:a="http://schemas.openxmlformats.org/drawingml/2006/main">
+              <a:graphicData uri="http://schemas.openxmlformats.org/drawingml/2006/picture">
+                <pic:pic xmlns:pic="http://schemas.openxmlformats.org/drawingml/2006/picture">
+                  <pic:nvPicPr>
+                    <pic:cNvPr id="0" name="Picture 1"/>
+                    <pic:cNvPicPr>
+                      <a:picLocks noChangeAspect="1" noChangeArrowheads="1"/>
+                    </pic:cNvPicPr>
+                  </pic:nvPicPr>
+                  <pic:blipFill>
+                    <a:blip r:embed="rId26">
+                      <a:extLst>
+                        <a:ext uri="{28A0092B-C50C-407E-A947-70E740481C1C}">
+                          <a14:useLocalDpi xmlns:a14="http://schemas.microsoft.com/office/drawing/2010/main" val="0"/>
+                        </a:ext>
+                      </a:extLst>
+                    </a:blip>
+                    <a:srcRect/>
+                    <a:stretch>
+                      <a:fillRect/>
+                    </a:stretch>
+                  </pic:blipFill>
+                  <pic:spPr bwMode="auto">
+                    <a:xfrm>
+                      <a:off x="0" y="0"/>
+                      <a:ext cx="5731510" cy="1818005"/>
+                    </a:xfrm>
+                    <a:prstGeom prst="rect">
+                      <a:avLst/>
+                    </a:prstGeom>
+                    <a:noFill/>
+                    <a:ln>
+                      <a:noFill/>
+                    </a:ln>
+                  </pic:spPr>
+                </pic:pic>
+              </a:graphicData>
+            </a:graphic>
+          </wp:inline>
+        </w:drawing>
+      </w:r>
+    </w:p>
+    <w:p>
+      <w:pPr>
+        <w:spacing w:beforeAutospacing="1" w:after="0" w:afterAutospacing="1" w:line="240" w:lineRule="auto"/>
+        <w:rPr>
+          <w:rFonts w:ascii="Times New Roman" w:eastAsia="Times New Roman" w:hAnsi="Times New Roman" w:cs="Times New Roman"/>
+          <w:kern w:val="0"/>
+          <w:sz w:val="24"/>
+          <w:szCs w:val="24"/>
+          <w:lang w:eastAsia="en-IN"/>
+          <w14:ligatures w14:val="none"/>
+        </w:rPr>
+      </w:pPr>
+    </w:p>
+    <w:p>
+      <w:pPr>
+        <w:spacing w:beforeAutospacing="1" w:after="0" w:afterAutospacing="1" w:line="240" w:lineRule="auto"/>
+        <w:rPr>
+          <w:rFonts w:ascii="Times New Roman" w:eastAsia="Times New Roman" w:hAnsi="Times New Roman" w:cs="Times New Roman"/>
+          <w:kern w:val="0"/>
+          <w:sz w:val="24"/>
+          <w:szCs w:val="24"/>
+          <w:lang w:eastAsia="en-IN"/>
+          <w14:ligatures w14:val="none"/>
+        </w:rPr>
+      </w:pPr>
+    </w:p>
+    <w:p>
+      <w:pPr>
+        <w:spacing w:beforeAutospacing="1" w:after="0" w:afterAutospacing="1" w:line="240" w:lineRule="auto"/>
+        <w:rPr>
+          <w:rFonts w:ascii="Times New Roman" w:eastAsia="Times New Roman" w:hAnsi="Times New Roman" w:cs="Times New Roman"/>
+          <w:kern w:val="0"/>
+          <w:sz w:val="24"/>
+          <w:szCs w:val="24"/>
+          <w:lang w:eastAsia="en-IN"/>
+          <w14:ligatures w14:val="none"/>
+        </w:rPr>
+      </w:pPr>
+    </w:p>
+    <w:p>
+      <w:pPr>
+        <w:spacing w:before="100" w:beforeAutospacing="1" w:after="100" w:afterAutospacing="1" w:line="240" w:lineRule="auto"/>
+        <w:outlineLvl w:val="3"/>
+        <w:rPr>
+          <w:rFonts w:ascii="Times New Roman" w:eastAsia="Times New Roman" w:hAnsi="Times New Roman" w:cs="Times New Roman"/>
+          <w:kern w:val="0"/>
+          <w:sz w:val="24"/>
+          <w:szCs w:val="24"/>
+          <w:lang w:eastAsia="en-IN"/>
+          <w14:ligatures w14:val="none"/>
+        </w:rPr>
+      </w:pPr>
+      <w:r>
+        <w:rPr>
+          <w:rFonts w:ascii="Times New Roman" w:eastAsia="Times New Roman" w:hAnsi="Times New Roman" w:cs="Times New Roman"/>
+          <w:kern w:val="0"/>
+          <w:sz w:val="24"/>
+          <w:szCs w:val="24"/>
+          <w:lang w:eastAsia="en-IN"/>
+          <w14:ligatures w14:val="none"/>
+        </w:rPr>
+        <w:lastRenderedPageBreak/>
+        <w:t>Content Negotiation</w:t>
+      </w:r>
+    </w:p>
+    <w:p>
+      <w:pPr>
+        <w:spacing w:before="100" w:beforeAutospacing="1" w:after="100" w:afterAutospacing="1" w:line="240" w:lineRule="auto"/>
+        <w:rPr>
+          <w:rFonts w:ascii="Times New Roman" w:eastAsia="Times New Roman" w:hAnsi="Times New Roman" w:cs="Times New Roman"/>
+          <w:kern w:val="0"/>
+          <w:sz w:val="24"/>
+          <w:szCs w:val="24"/>
+          <w:lang w:eastAsia="en-IN"/>
+          <w14:ligatures w14:val="none"/>
+        </w:rPr>
+      </w:pPr>
+      <w:r>
+        <w:rPr>
+          <w:rFonts w:ascii="Times New Roman" w:eastAsia="Times New Roman" w:hAnsi="Times New Roman" w:cs="Times New Roman"/>
+          <w:kern w:val="0"/>
+          <w:sz w:val="24"/>
+          <w:szCs w:val="24"/>
+          <w:lang w:eastAsia="en-IN"/>
+          <w14:ligatures w14:val="none"/>
+        </w:rPr>
+        <w:t>Content negotiation is the process of selecting the appropriate format or language of the content to be exchanged between the client (browser) and Web API.</w:t>
+      </w:r>
+    </w:p>
+    <w:p>
+      <w:pPr>
+        <w:spacing w:after="0" w:line="240" w:lineRule="auto"/>
+        <w:rPr>
+          <w:rFonts w:ascii="Times New Roman" w:eastAsia="Times New Roman" w:hAnsi="Times New Roman" w:cs="Times New Roman"/>
+          <w:kern w:val="0"/>
+          <w:sz w:val="24"/>
+          <w:szCs w:val="24"/>
+          <w:lang w:eastAsia="en-IN"/>
+          <w14:ligatures w14:val="none"/>
+        </w:rPr>
+      </w:pPr>
+      <w:r>
+        <w:rPr>
+          <w:rFonts w:ascii="Times New Roman" w:eastAsia="Times New Roman" w:hAnsi="Times New Roman" w:cs="Times New Roman"/>
+          <w:noProof/>
+          <w:kern w:val="0"/>
+          <w:sz w:val="24"/>
+          <w:szCs w:val="24"/>
+          <w:lang w:eastAsia="en-IN"/>
+          <w14:ligatures w14:val="none"/>
+        </w:rPr>
+        <w:drawing>
+          <wp:inline distT="0" distB="0" distL="0" distR="0" wp14:anchorId="2DE81570" wp14:editId="7E375482">
+            <wp:extent cx="5731510" cy="1879600"/>
+            <wp:effectExtent l="0" t="0" r="2540" b="6350"/>
+            <wp:docPr id="1676371423" name="Picture 1"/>
+            <wp:cNvGraphicFramePr>
+              <a:graphicFrameLocks xmlns:a="http://schemas.openxmlformats.org/drawingml/2006/main" noChangeAspect="1"/>
+            </wp:cNvGraphicFramePr>
+            <a:graphic xmlns:a="http://schemas.openxmlformats.org/drawingml/2006/main">
+              <a:graphicData uri="http://schemas.openxmlformats.org/drawingml/2006/picture">
+                <pic:pic xmlns:pic="http://schemas.openxmlformats.org/drawingml/2006/picture">
+                  <pic:nvPicPr>
+                    <pic:cNvPr id="0" name="Picture 2"/>
+                    <pic:cNvPicPr>
+                      <a:picLocks noChangeAspect="1" noChangeArrowheads="1"/>
+                    </pic:cNvPicPr>
+                  </pic:nvPicPr>
+                  <pic:blipFill>
+                    <a:blip r:embed="rId27">
+                      <a:extLst>
+                        <a:ext uri="{28A0092B-C50C-407E-A947-70E740481C1C}">
+                          <a14:useLocalDpi xmlns:a14="http://schemas.microsoft.com/office/drawing/2010/main" val="0"/>
+                        </a:ext>
+                      </a:extLst>
+                    </a:blip>
+                    <a:srcRect/>
+                    <a:stretch>
+                      <a:fillRect/>
+                    </a:stretch>
+                  </pic:blipFill>
+                  <pic:spPr bwMode="auto">
+                    <a:xfrm>
+                      <a:off x="0" y="0"/>
+                      <a:ext cx="5731510" cy="1879600"/>
                     </a:xfrm>
                     <a:prstGeom prst="rect">
                       <a:avLst/>

</xml_diff>